<commit_message>
diagramas de proceso fase 2
</commit_message>
<xml_diff>
--- a/documentacion tesis/Planificacion Sprints.docx
+++ b/documentacion tesis/Planificacion Sprints.docx
@@ -1760,12 +1760,6 @@
           <w:sz w:val="24"/>
           <w:szCs w:val="24"/>
         </w:rPr>
-        <w:sectPr>
-          <w:pgSz w:w="15840" w:h="12240" w:orient="landscape"/>
-          <w:pgMar w:top="1701" w:right="1418" w:bottom="1701" w:left="1418" w:header="709" w:footer="709" w:gutter="0"/>
-          <w:cols w:space="708"/>
-          <w:docGrid w:linePitch="360"/>
-        </w:sectPr>
       </w:pPr>
       <w:r>
         <w:rPr>
@@ -1834,6 +1828,170 @@
           <w:szCs w:val="24"/>
         </w:rPr>
       </w:pPr>
+    </w:p>
+    <w:p>
+      <w:pPr>
+        <w:rPr>
+          <w:noProof/>
+        </w:rPr>
+      </w:pPr>
+    </w:p>
+    <w:p>
+      <w:pPr>
+        <w:jc w:val="center"/>
+        <w:rPr>
+          <w:rFonts w:ascii="Times New Roman" w:hAnsi="Times New Roman" w:cs="Times New Roman"/>
+          <w:color w:val="000000" w:themeColor="text1"/>
+          <w:sz w:val="24"/>
+          <w:szCs w:val="24"/>
+        </w:rPr>
+      </w:pPr>
+      <w:r>
+        <w:rPr>
+          <w:noProof/>
+        </w:rPr>
+        <w:lastRenderedPageBreak/>
+        <w:drawing>
+          <wp:inline distT="0" distB="0" distL="0" distR="0" wp14:anchorId="5A0ACD04" wp14:editId="027E0D99">
+            <wp:extent cx="7697338" cy="5029551"/>
+            <wp:effectExtent l="0" t="0" r="0" b="0"/>
+            <wp:docPr id="5" name="Imagen 5"/>
+            <wp:cNvGraphicFramePr>
+              <a:graphicFrameLocks xmlns:a="http://schemas.openxmlformats.org/drawingml/2006/main" noChangeAspect="1"/>
+            </wp:cNvGraphicFramePr>
+            <a:graphic xmlns:a="http://schemas.openxmlformats.org/drawingml/2006/main">
+              <a:graphicData uri="http://schemas.openxmlformats.org/drawingml/2006/picture">
+                <pic:pic xmlns:pic="http://schemas.openxmlformats.org/drawingml/2006/picture">
+                  <pic:nvPicPr>
+                    <pic:cNvPr id="0" name="Picture 7"/>
+                    <pic:cNvPicPr>
+                      <a:picLocks noChangeAspect="1" noChangeArrowheads="1"/>
+                    </pic:cNvPicPr>
+                  </pic:nvPicPr>
+                  <pic:blipFill>
+                    <a:blip r:embed="rId7" cstate="print">
+                      <a:extLst>
+                        <a:ext uri="{28A0092B-C50C-407E-A947-70E740481C1C}">
+                          <a14:useLocalDpi xmlns:a14="http://schemas.microsoft.com/office/drawing/2010/main" val="0"/>
+                        </a:ext>
+                      </a:extLst>
+                    </a:blip>
+                    <a:srcRect/>
+                    <a:stretch>
+                      <a:fillRect/>
+                    </a:stretch>
+                  </pic:blipFill>
+                  <pic:spPr bwMode="auto">
+                    <a:xfrm>
+                      <a:off x="0" y="0"/>
+                      <a:ext cx="7704931" cy="5034512"/>
+                    </a:xfrm>
+                    <a:prstGeom prst="rect">
+                      <a:avLst/>
+                    </a:prstGeom>
+                    <a:noFill/>
+                    <a:ln>
+                      <a:noFill/>
+                    </a:ln>
+                  </pic:spPr>
+                </pic:pic>
+              </a:graphicData>
+            </a:graphic>
+          </wp:inline>
+        </w:drawing>
+      </w:r>
+    </w:p>
+    <w:p>
+      <w:pPr>
+        <w:jc w:val="center"/>
+        <w:rPr>
+          <w:rFonts w:ascii="Times New Roman" w:hAnsi="Times New Roman" w:cs="Times New Roman"/>
+          <w:color w:val="000000" w:themeColor="text1"/>
+          <w:sz w:val="24"/>
+          <w:szCs w:val="24"/>
+        </w:rPr>
+      </w:pPr>
+    </w:p>
+    <w:p>
+      <w:pPr>
+        <w:jc w:val="center"/>
+        <w:rPr>
+          <w:rFonts w:ascii="Times New Roman" w:hAnsi="Times New Roman" w:cs="Times New Roman"/>
+          <w:color w:val="000000" w:themeColor="text1"/>
+          <w:sz w:val="24"/>
+          <w:szCs w:val="24"/>
+        </w:rPr>
+        <w:sectPr>
+          <w:pgSz w:w="15840" w:h="12240" w:orient="landscape"/>
+          <w:pgMar w:top="1701" w:right="1418" w:bottom="1701" w:left="1418" w:header="709" w:footer="709" w:gutter="0"/>
+          <w:cols w:space="708"/>
+          <w:docGrid w:linePitch="360"/>
+        </w:sectPr>
+      </w:pPr>
+      <w:r>
+        <w:rPr>
+          <w:noProof/>
+        </w:rPr>
+        <w:lastRenderedPageBreak/>
+        <w:drawing>
+          <wp:inline distT="0" distB="0" distL="0" distR="0" wp14:anchorId="27EAFA9E" wp14:editId="6A17FD58">
+            <wp:extent cx="7704455" cy="5612130"/>
+            <wp:effectExtent l="0" t="0" r="0" b="7620"/>
+            <wp:docPr id="7" name="Imagen 7"/>
+            <wp:cNvGraphicFramePr>
+              <a:graphicFrameLocks xmlns:a="http://schemas.openxmlformats.org/drawingml/2006/main" noChangeAspect="1"/>
+            </wp:cNvGraphicFramePr>
+            <a:graphic xmlns:a="http://schemas.openxmlformats.org/drawingml/2006/main">
+              <a:graphicData uri="http://schemas.openxmlformats.org/drawingml/2006/picture">
+                <pic:pic xmlns:pic="http://schemas.openxmlformats.org/drawingml/2006/picture">
+                  <pic:nvPicPr>
+                    <pic:cNvPr id="0" name="Picture 11"/>
+                    <pic:cNvPicPr>
+                      <a:picLocks noChangeAspect="1" noChangeArrowheads="1"/>
+                    </pic:cNvPicPr>
+                  </pic:nvPicPr>
+                  <pic:blipFill>
+                    <a:blip r:embed="rId8">
+                      <a:extLst>
+                        <a:ext uri="{28A0092B-C50C-407E-A947-70E740481C1C}">
+                          <a14:useLocalDpi xmlns:a14="http://schemas.microsoft.com/office/drawing/2010/main" val="0"/>
+                        </a:ext>
+                      </a:extLst>
+                    </a:blip>
+                    <a:srcRect/>
+                    <a:stretch>
+                      <a:fillRect/>
+                    </a:stretch>
+                  </pic:blipFill>
+                  <pic:spPr bwMode="auto">
+                    <a:xfrm>
+                      <a:off x="0" y="0"/>
+                      <a:ext cx="7704455" cy="5612130"/>
+                    </a:xfrm>
+                    <a:prstGeom prst="rect">
+                      <a:avLst/>
+                    </a:prstGeom>
+                    <a:noFill/>
+                    <a:ln>
+                      <a:noFill/>
+                    </a:ln>
+                  </pic:spPr>
+                </pic:pic>
+              </a:graphicData>
+            </a:graphic>
+          </wp:inline>
+        </w:drawing>
+      </w:r>
+    </w:p>
+    <w:p>
+      <w:pPr>
+        <w:rPr>
+          <w:rFonts w:ascii="Times New Roman" w:hAnsi="Times New Roman" w:cs="Times New Roman"/>
+          <w:color w:val="000000" w:themeColor="text1"/>
+          <w:sz w:val="24"/>
+          <w:szCs w:val="24"/>
+        </w:rPr>
+      </w:pPr>
       <w:r>
         <w:rPr>
           <w:rFonts w:ascii="Times New Roman" w:hAnsi="Times New Roman" w:cs="Times New Roman"/>
@@ -8370,6 +8528,7 @@
         <w:t>Diseño</w:t>
       </w:r>
     </w:p>
+    <w:p/>
     <w:p>
       <w:pPr>
         <w:pStyle w:val="Ttulo5"/>
@@ -10146,7 +10305,7 @@
 </file>
 
 <file path=customXml/itemProps1.xml><?xml version="1.0" encoding="utf-8"?>
-<ds:datastoreItem xmlns:ds="http://schemas.openxmlformats.org/officeDocument/2006/customXml" ds:itemID="{81ADD75D-351C-4E9A-848D-2964A1BD93D0}">
+<ds:datastoreItem xmlns:ds="http://schemas.openxmlformats.org/officeDocument/2006/customXml" ds:itemID="{498D9714-547E-4FC9-8EBA-EF0578231D0C}">
   <ds:schemaRefs>
     <ds:schemaRef ds:uri="http://schemas.openxmlformats.org/officeDocument/2006/bibliography"/>
   </ds:schemaRefs>

</xml_diff>

<commit_message>
correccion  casos de uso
</commit_message>
<xml_diff>
--- a/documentacion tesis/Planificacion Sprints.docx
+++ b/documentacion tesis/Planificacion Sprints.docx
@@ -1332,9 +1332,8 @@
           <w:szCs w:val="24"/>
           <w:highlight w:val="yellow"/>
         </w:rPr>
-        <w:t xml:space="preserve">Las </w:t>
-      </w:r>
-      <w:proofErr w:type="gramStart"/>
+        <w:t>Las MYPE</w:t>
+      </w:r>
       <w:r>
         <w:rPr>
           <w:rFonts w:ascii="Times New Roman" w:hAnsi="Times New Roman" w:cs="Times New Roman"/>
@@ -1343,7 +1342,7 @@
           <w:szCs w:val="24"/>
           <w:highlight w:val="yellow"/>
         </w:rPr>
-        <w:t>MYPE</w:t>
+        <w:t xml:space="preserve"> </w:t>
       </w:r>
       <w:r>
         <w:rPr>
@@ -1353,28 +1352,7 @@
           <w:szCs w:val="24"/>
           <w:highlight w:val="yellow"/>
         </w:rPr>
-        <w:t xml:space="preserve"> </w:t>
-      </w:r>
-      <w:r>
-        <w:rPr>
-          <w:rFonts w:ascii="Times New Roman" w:hAnsi="Times New Roman" w:cs="Times New Roman"/>
-          <w:color w:val="000000" w:themeColor="text1"/>
-          <w:sz w:val="24"/>
-          <w:szCs w:val="24"/>
-          <w:highlight w:val="yellow"/>
-        </w:rPr>
-        <w:t xml:space="preserve"> al</w:t>
-      </w:r>
-      <w:proofErr w:type="gramEnd"/>
-      <w:r>
-        <w:rPr>
-          <w:rFonts w:ascii="Times New Roman" w:hAnsi="Times New Roman" w:cs="Times New Roman"/>
-          <w:color w:val="000000" w:themeColor="text1"/>
-          <w:sz w:val="24"/>
-          <w:szCs w:val="24"/>
-          <w:highlight w:val="yellow"/>
-        </w:rPr>
-        <w:t xml:space="preserve"> no mantener una estructura orgánica muy compleja debido a la cantidad de empleados que las constituyen, obvian la administración de procesos y operan de manera tradicional, ya que por la cantidad de clientes en cartera no se ven en la necesidad de implementarlos; pero a medida que va transcurriendo el tiempo y el desenvolvimiento comercial va en incremento estas se ven afectadas, motivo por el cual desisten. </w:t>
+        <w:t xml:space="preserve"> al no mantener una estructura orgánica muy compleja debido a la cantidad de empleados que las constituyen, obvian la administración de procesos y operan de manera tradicional, ya que por la cantidad de clientes en cartera no se ven en la necesidad de implementarlos; pero a medida que va transcurriendo el tiempo y el desenvolvimiento comercial va en incremento estas se ven afectadas, motivo por el cual desisten. </w:t>
       </w:r>
       <w:r>
         <w:rPr>
@@ -2584,6 +2562,7 @@
                 <w:highlight w:val="green"/>
               </w:rPr>
             </w:pPr>
+            <w:proofErr w:type="spellStart"/>
             <w:r>
               <w:rPr>
                 <w:rFonts w:ascii="Times New Roman" w:hAnsi="Times New Roman" w:cs="Times New Roman"/>
@@ -2592,7 +2571,18 @@
                 <w:szCs w:val="24"/>
                 <w:highlight w:val="green"/>
               </w:rPr>
-              <w:t xml:space="preserve">Product </w:t>
+              <w:t>Product</w:t>
+            </w:r>
+            <w:proofErr w:type="spellEnd"/>
+            <w:r>
+              <w:rPr>
+                <w:rFonts w:ascii="Times New Roman" w:hAnsi="Times New Roman" w:cs="Times New Roman"/>
+                <w:color w:val="000000" w:themeColor="text1"/>
+                <w:sz w:val="24"/>
+                <w:szCs w:val="24"/>
+                <w:highlight w:val="green"/>
+              </w:rPr>
+              <w:t xml:space="preserve"> </w:t>
             </w:r>
             <w:proofErr w:type="spellStart"/>
             <w:r>
@@ -2937,7 +2927,29 @@
           <w:szCs w:val="24"/>
           <w:highlight w:val="green"/>
         </w:rPr>
-        <w:t xml:space="preserve">Para el rol de Product </w:t>
+        <w:t xml:space="preserve">Para el rol de </w:t>
+      </w:r>
+      <w:proofErr w:type="spellStart"/>
+      <w:r>
+        <w:rPr>
+          <w:rFonts w:ascii="Times New Roman" w:hAnsi="Times New Roman" w:cs="Times New Roman"/>
+          <w:color w:val="000000" w:themeColor="text1"/>
+          <w:sz w:val="24"/>
+          <w:szCs w:val="24"/>
+          <w:highlight w:val="green"/>
+        </w:rPr>
+        <w:t>Product</w:t>
+      </w:r>
+      <w:proofErr w:type="spellEnd"/>
+      <w:r>
+        <w:rPr>
+          <w:rFonts w:ascii="Times New Roman" w:hAnsi="Times New Roman" w:cs="Times New Roman"/>
+          <w:color w:val="000000" w:themeColor="text1"/>
+          <w:sz w:val="24"/>
+          <w:szCs w:val="24"/>
+          <w:highlight w:val="green"/>
+        </w:rPr>
+        <w:t xml:space="preserve"> </w:t>
       </w:r>
       <w:proofErr w:type="spellStart"/>
       <w:r>
@@ -3120,6 +3132,7 @@
         </w:rPr>
         <w:t xml:space="preserve">acklog el cual fue proporcionado por el </w:t>
       </w:r>
+      <w:proofErr w:type="spellStart"/>
       <w:r>
         <w:rPr>
           <w:rFonts w:ascii="Times New Roman" w:hAnsi="Times New Roman" w:cs="Times New Roman"/>
@@ -3130,6 +3143,7 @@
         </w:rPr>
         <w:t>Product</w:t>
       </w:r>
+      <w:proofErr w:type="spellEnd"/>
       <w:r>
         <w:rPr>
           <w:rFonts w:ascii="Times New Roman" w:hAnsi="Times New Roman" w:cs="Times New Roman"/>
@@ -9670,10 +9684,10 @@
           <w:noProof/>
         </w:rPr>
         <w:drawing>
-          <wp:inline distT="0" distB="0" distL="0" distR="0" wp14:anchorId="28FE43DC" wp14:editId="3DC1C7AB">
-            <wp:extent cx="5295900" cy="2651760"/>
-            <wp:effectExtent l="0" t="0" r="0" b="0"/>
-            <wp:docPr id="6" name="Imagen 6"/>
+          <wp:inline distT="0" distB="0" distL="0" distR="0" wp14:anchorId="416365A0" wp14:editId="0FA9FA92">
+            <wp:extent cx="5610860" cy="2719669"/>
+            <wp:effectExtent l="0" t="0" r="0" b="5080"/>
+            <wp:docPr id="40" name="Imagen 40"/>
             <wp:cNvGraphicFramePr>
               <a:graphicFrameLocks xmlns:a="http://schemas.openxmlformats.org/drawingml/2006/main" noChangeAspect="1"/>
             </wp:cNvGraphicFramePr>
@@ -9686,13 +9700,13 @@
                   </pic:nvPicPr>
                   <pic:blipFill rotWithShape="1">
                     <a:blip r:embed="rId10"/>
-                    <a:srcRect t="8605" r="5635" b="4154"/>
+                    <a:srcRect t="4461" b="3391"/>
                     <a:stretch/>
                   </pic:blipFill>
                   <pic:spPr bwMode="auto">
                     <a:xfrm>
                       <a:off x="0" y="0"/>
-                      <a:ext cx="5295900" cy="2651760"/>
+                      <a:ext cx="5612130" cy="2720285"/>
                     </a:xfrm>
                     <a:prstGeom prst="rect">
                       <a:avLst/>
@@ -10734,10 +10748,10 @@
         </w:rPr>
         <w:lastRenderedPageBreak/>
         <w:drawing>
-          <wp:inline distT="0" distB="0" distL="0" distR="0" wp14:anchorId="66C5F30A" wp14:editId="4E0B8C1F">
-            <wp:extent cx="5143500" cy="1744980"/>
-            <wp:effectExtent l="0" t="0" r="0" b="7620"/>
-            <wp:docPr id="9" name="Imagen 9"/>
+          <wp:inline distT="0" distB="0" distL="0" distR="0" wp14:anchorId="0706FE90" wp14:editId="0105E0AD">
+            <wp:extent cx="4533254" cy="1959610"/>
+            <wp:effectExtent l="0" t="0" r="1270" b="2540"/>
+            <wp:docPr id="41" name="Imagen 41"/>
             <wp:cNvGraphicFramePr>
               <a:graphicFrameLocks xmlns:a="http://schemas.openxmlformats.org/drawingml/2006/main" noChangeAspect="1"/>
             </wp:cNvGraphicFramePr>
@@ -10750,13 +10764,13 @@
                   </pic:nvPicPr>
                   <pic:blipFill rotWithShape="1">
                     <a:blip r:embed="rId14"/>
-                    <a:srcRect t="26930" b="8647"/>
+                    <a:srcRect t="10918" r="2450"/>
                     <a:stretch/>
                   </pic:blipFill>
                   <pic:spPr bwMode="auto">
                     <a:xfrm>
                       <a:off x="0" y="0"/>
-                      <a:ext cx="5143500" cy="1744980"/>
+                      <a:ext cx="4534276" cy="1960052"/>
                     </a:xfrm>
                     <a:prstGeom prst="rect">
                       <a:avLst/>
@@ -11631,10 +11645,10 @@
           <w:noProof/>
         </w:rPr>
         <w:drawing>
-          <wp:inline distT="0" distB="0" distL="0" distR="0" wp14:anchorId="5A85CC59" wp14:editId="097F171F">
-            <wp:extent cx="5318760" cy="2689860"/>
-            <wp:effectExtent l="0" t="0" r="0" b="0"/>
-            <wp:docPr id="14" name="Imagen 14"/>
+          <wp:inline distT="0" distB="0" distL="0" distR="0" wp14:anchorId="4FF1D4F7" wp14:editId="52242D96">
+            <wp:extent cx="5611038" cy="2448732"/>
+            <wp:effectExtent l="0" t="0" r="8890" b="8890"/>
+            <wp:docPr id="42" name="Imagen 42"/>
             <wp:cNvGraphicFramePr>
               <a:graphicFrameLocks xmlns:a="http://schemas.openxmlformats.org/drawingml/2006/main" noChangeAspect="1"/>
             </wp:cNvGraphicFramePr>
@@ -11647,13 +11661,13 @@
                   </pic:nvPicPr>
                   <pic:blipFill rotWithShape="1">
                     <a:blip r:embed="rId17"/>
-                    <a:srcRect l="1630" t="9090" r="3597" b="4230"/>
+                    <a:srcRect t="9587"/>
                     <a:stretch/>
                   </pic:blipFill>
                   <pic:spPr bwMode="auto">
                     <a:xfrm>
                       <a:off x="0" y="0"/>
-                      <a:ext cx="5318760" cy="2689860"/>
+                      <a:ext cx="5618057" cy="2451795"/>
                     </a:xfrm>
                     <a:prstGeom prst="rect">
                       <a:avLst/>
@@ -11672,34 +11686,6 @@
             </a:graphic>
           </wp:inline>
         </w:drawing>
-      </w:r>
-    </w:p>
-    <w:p>
-      <w:pPr>
-        <w:spacing w:line="360" w:lineRule="auto"/>
-        <w:jc w:val="both"/>
-        <w:rPr>
-          <w:rFonts w:ascii="Times New Roman" w:hAnsi="Times New Roman" w:cs="Times New Roman"/>
-          <w:sz w:val="24"/>
-          <w:szCs w:val="24"/>
-        </w:rPr>
-      </w:pPr>
-      <w:r>
-        <w:rPr>
-          <w:rFonts w:ascii="Times New Roman" w:hAnsi="Times New Roman" w:cs="Times New Roman"/>
-          <w:sz w:val="24"/>
-          <w:szCs w:val="24"/>
-          <w:highlight w:val="yellow"/>
-        </w:rPr>
-        <w:t>En la tabla se detalla la historia de usuario de la aplicación web con la funcionalidad de Registro de Pacientes.</w:t>
-      </w:r>
-      <w:r>
-        <w:rPr>
-          <w:rFonts w:ascii="Times New Roman" w:hAnsi="Times New Roman" w:cs="Times New Roman"/>
-          <w:sz w:val="24"/>
-          <w:szCs w:val="24"/>
-        </w:rPr>
-        <w:t xml:space="preserve"> </w:t>
       </w:r>
     </w:p>
     <w:tbl>
@@ -12161,6 +12147,45 @@
         </w:tc>
       </w:tr>
     </w:tbl>
+    <w:p>
+      <w:pPr>
+        <w:spacing w:line="360" w:lineRule="auto"/>
+        <w:jc w:val="both"/>
+        <w:rPr>
+          <w:rFonts w:ascii="Times New Roman" w:hAnsi="Times New Roman" w:cs="Times New Roman"/>
+          <w:b/>
+          <w:bCs/>
+          <w:sz w:val="24"/>
+          <w:szCs w:val="24"/>
+        </w:rPr>
+      </w:pPr>
+    </w:p>
+    <w:p>
+      <w:pPr>
+        <w:spacing w:line="360" w:lineRule="auto"/>
+        <w:jc w:val="both"/>
+        <w:rPr>
+          <w:rFonts w:ascii="Times New Roman" w:hAnsi="Times New Roman" w:cs="Times New Roman"/>
+          <w:b/>
+          <w:bCs/>
+          <w:sz w:val="24"/>
+          <w:szCs w:val="24"/>
+        </w:rPr>
+      </w:pPr>
+    </w:p>
+    <w:p>
+      <w:pPr>
+        <w:spacing w:line="360" w:lineRule="auto"/>
+        <w:jc w:val="both"/>
+        <w:rPr>
+          <w:rFonts w:ascii="Times New Roman" w:hAnsi="Times New Roman" w:cs="Times New Roman"/>
+          <w:b/>
+          <w:bCs/>
+          <w:sz w:val="24"/>
+          <w:szCs w:val="24"/>
+        </w:rPr>
+      </w:pPr>
+    </w:p>
     <w:p>
       <w:pPr>
         <w:spacing w:line="360" w:lineRule="auto"/>
@@ -12396,10 +12421,10 @@
           <w:noProof/>
         </w:rPr>
         <w:drawing>
-          <wp:inline distT="0" distB="0" distL="0" distR="0" wp14:anchorId="30926B6E" wp14:editId="5A9E0DAC">
-            <wp:extent cx="5189220" cy="2796540"/>
-            <wp:effectExtent l="0" t="0" r="0" b="3810"/>
-            <wp:docPr id="20" name="Imagen 20"/>
+          <wp:inline distT="0" distB="0" distL="0" distR="0" wp14:anchorId="0E4AD609" wp14:editId="2DE57F2B">
+            <wp:extent cx="5611432" cy="2286000"/>
+            <wp:effectExtent l="0" t="0" r="8890" b="0"/>
+            <wp:docPr id="45" name="Imagen 45"/>
             <wp:cNvGraphicFramePr>
               <a:graphicFrameLocks xmlns:a="http://schemas.openxmlformats.org/drawingml/2006/main" noChangeAspect="1"/>
             </wp:cNvGraphicFramePr>
@@ -12412,13 +12437,13 @@
                   </pic:nvPicPr>
                   <pic:blipFill rotWithShape="1">
                     <a:blip r:embed="rId20"/>
-                    <a:srcRect l="5160" t="14086" r="2376" b="4528"/>
+                    <a:srcRect t="17548"/>
                     <a:stretch/>
                   </pic:blipFill>
                   <pic:spPr bwMode="auto">
                     <a:xfrm>
                       <a:off x="0" y="0"/>
-                      <a:ext cx="5189220" cy="2796540"/>
+                      <a:ext cx="5617741" cy="2288570"/>
                     </a:xfrm>
                     <a:prstGeom prst="rect">
                       <a:avLst/>
@@ -12442,57 +12467,15 @@
     <w:p>
       <w:pPr>
         <w:spacing w:line="360" w:lineRule="auto"/>
-        <w:jc w:val="both"/>
-        <w:rPr>
-          <w:rFonts w:ascii="Times New Roman" w:hAnsi="Times New Roman" w:cs="Times New Roman"/>
+        <w:jc w:val="center"/>
+        <w:rPr>
+          <w:rFonts w:ascii="Times New Roman" w:hAnsi="Times New Roman" w:cs="Times New Roman"/>
+          <w:b/>
+          <w:bCs/>
           <w:sz w:val="24"/>
           <w:szCs w:val="24"/>
         </w:rPr>
       </w:pPr>
-      <w:r>
-        <w:rPr>
-          <w:rFonts w:ascii="Times New Roman" w:hAnsi="Times New Roman" w:cs="Times New Roman"/>
-          <w:sz w:val="24"/>
-          <w:szCs w:val="24"/>
-          <w:highlight w:val="yellow"/>
-        </w:rPr>
-        <w:t xml:space="preserve">En la tabla se especifica la historia de usuario de la aplicación web de la funcionalidad </w:t>
-      </w:r>
-      <w:r>
-        <w:rPr>
-          <w:rFonts w:ascii="Times New Roman" w:hAnsi="Times New Roman" w:cs="Times New Roman"/>
-          <w:sz w:val="24"/>
-          <w:szCs w:val="24"/>
-          <w:highlight w:val="yellow"/>
-        </w:rPr>
-        <w:t>R</w:t>
-      </w:r>
-      <w:r>
-        <w:rPr>
-          <w:rFonts w:ascii="Times New Roman" w:hAnsi="Times New Roman" w:cs="Times New Roman"/>
-          <w:sz w:val="24"/>
-          <w:szCs w:val="24"/>
-          <w:highlight w:val="yellow"/>
-        </w:rPr>
-        <w:t>egistrar una especialidad</w:t>
-      </w:r>
-      <w:r>
-        <w:rPr>
-          <w:rFonts w:ascii="Times New Roman" w:hAnsi="Times New Roman" w:cs="Times New Roman"/>
-          <w:sz w:val="24"/>
-          <w:szCs w:val="24"/>
-          <w:highlight w:val="yellow"/>
-        </w:rPr>
-        <w:t>.</w:t>
-      </w:r>
-      <w:r>
-        <w:rPr>
-          <w:rFonts w:ascii="Times New Roman" w:hAnsi="Times New Roman" w:cs="Times New Roman"/>
-          <w:sz w:val="24"/>
-          <w:szCs w:val="24"/>
-        </w:rPr>
-        <w:t xml:space="preserve"> </w:t>
-      </w:r>
     </w:p>
     <w:tbl>
       <w:tblPr>
@@ -12934,6 +12917,28 @@
         </w:tc>
       </w:tr>
     </w:tbl>
+    <w:p>
+      <w:pPr>
+        <w:spacing w:line="360" w:lineRule="auto"/>
+        <w:jc w:val="both"/>
+        <w:rPr>
+          <w:rFonts w:ascii="Times New Roman" w:hAnsi="Times New Roman" w:cs="Times New Roman"/>
+          <w:sz w:val="24"/>
+          <w:szCs w:val="24"/>
+        </w:rPr>
+      </w:pPr>
+    </w:p>
+    <w:p>
+      <w:pPr>
+        <w:spacing w:line="360" w:lineRule="auto"/>
+        <w:jc w:val="both"/>
+        <w:rPr>
+          <w:rFonts w:ascii="Times New Roman" w:hAnsi="Times New Roman" w:cs="Times New Roman"/>
+          <w:sz w:val="24"/>
+          <w:szCs w:val="24"/>
+        </w:rPr>
+      </w:pPr>
+    </w:p>
     <w:p>
       <w:pPr>
         <w:spacing w:line="360" w:lineRule="auto"/>
@@ -13170,10 +13175,10 @@
           <w:noProof/>
         </w:rPr>
         <w:drawing>
-          <wp:inline distT="0" distB="0" distL="0" distR="0" wp14:anchorId="6131C0DD" wp14:editId="71009B73">
-            <wp:extent cx="5612130" cy="2590800"/>
-            <wp:effectExtent l="0" t="0" r="7620" b="0"/>
-            <wp:docPr id="24" name="Imagen 24"/>
+          <wp:inline distT="0" distB="0" distL="0" distR="0" wp14:anchorId="2E74AE24" wp14:editId="3FA030D6">
+            <wp:extent cx="5612029" cy="2541722"/>
+            <wp:effectExtent l="0" t="0" r="8255" b="0"/>
+            <wp:docPr id="46" name="Imagen 46"/>
             <wp:cNvGraphicFramePr>
               <a:graphicFrameLocks xmlns:a="http://schemas.openxmlformats.org/drawingml/2006/main" noChangeAspect="1"/>
             </wp:cNvGraphicFramePr>
@@ -13186,13 +13191,13 @@
                   </pic:nvPicPr>
                   <pic:blipFill rotWithShape="1">
                     <a:blip r:embed="rId24"/>
-                    <a:srcRect t="12788" b="4669"/>
+                    <a:srcRect t="11206"/>
                     <a:stretch/>
                   </pic:blipFill>
                   <pic:spPr bwMode="auto">
                     <a:xfrm>
                       <a:off x="0" y="0"/>
-                      <a:ext cx="5612130" cy="2590800"/>
+                      <a:ext cx="5617627" cy="2544257"/>
                     </a:xfrm>
                     <a:prstGeom prst="rect">
                       <a:avLst/>
@@ -13946,52 +13951,60 @@
     <w:p>
       <w:pPr>
         <w:spacing w:line="360" w:lineRule="auto"/>
-        <w:jc w:val="both"/>
-        <w:rPr>
-          <w:rFonts w:ascii="Times New Roman" w:hAnsi="Times New Roman" w:cs="Times New Roman"/>
+        <w:rPr>
+          <w:rFonts w:ascii="Times New Roman" w:hAnsi="Times New Roman" w:cs="Times New Roman"/>
+          <w:b/>
+          <w:bCs/>
           <w:sz w:val="24"/>
           <w:szCs w:val="24"/>
         </w:rPr>
       </w:pPr>
       <w:r>
         <w:rPr>
-          <w:rFonts w:ascii="Times New Roman" w:hAnsi="Times New Roman" w:cs="Times New Roman"/>
-          <w:sz w:val="24"/>
-          <w:szCs w:val="24"/>
-        </w:rPr>
-        <w:t xml:space="preserve">En la siguiente tabla se detalla la historia de </w:t>
-      </w:r>
-      <w:r>
-        <w:rPr>
-          <w:rFonts w:ascii="Times New Roman" w:hAnsi="Times New Roman" w:cs="Times New Roman"/>
-          <w:sz w:val="24"/>
-          <w:szCs w:val="24"/>
-        </w:rPr>
-        <w:t>usuario Registro</w:t>
-      </w:r>
-      <w:r>
-        <w:rPr>
-          <w:rFonts w:ascii="Times New Roman" w:hAnsi="Times New Roman" w:cs="Times New Roman"/>
-          <w:sz w:val="24"/>
-          <w:szCs w:val="24"/>
-        </w:rPr>
-        <w:t xml:space="preserve"> de citas </w:t>
-      </w:r>
-      <w:r>
-        <w:rPr>
-          <w:rFonts w:ascii="Times New Roman" w:hAnsi="Times New Roman" w:cs="Times New Roman"/>
-          <w:sz w:val="24"/>
-          <w:szCs w:val="24"/>
-        </w:rPr>
-        <w:t>médicas</w:t>
-      </w:r>
-      <w:r>
-        <w:rPr>
-          <w:rFonts w:ascii="Times New Roman" w:hAnsi="Times New Roman" w:cs="Times New Roman"/>
-          <w:sz w:val="24"/>
-          <w:szCs w:val="24"/>
-        </w:rPr>
-        <w:t xml:space="preserve"> de la aplicación web. </w:t>
+          <w:noProof/>
+        </w:rPr>
+        <w:drawing>
+          <wp:inline distT="0" distB="0" distL="0" distR="0" wp14:anchorId="7755859F" wp14:editId="3C9E5B28">
+            <wp:extent cx="5610749" cy="2471980"/>
+            <wp:effectExtent l="0" t="0" r="0" b="5080"/>
+            <wp:docPr id="33" name="Imagen 33"/>
+            <wp:cNvGraphicFramePr>
+              <a:graphicFrameLocks xmlns:a="http://schemas.openxmlformats.org/drawingml/2006/main" noChangeAspect="1"/>
+            </wp:cNvGraphicFramePr>
+            <a:graphic xmlns:a="http://schemas.openxmlformats.org/drawingml/2006/main">
+              <a:graphicData uri="http://schemas.openxmlformats.org/drawingml/2006/picture">
+                <pic:pic xmlns:pic="http://schemas.openxmlformats.org/drawingml/2006/picture">
+                  <pic:nvPicPr>
+                    <pic:cNvPr id="1" name=""/>
+                    <pic:cNvPicPr/>
+                  </pic:nvPicPr>
+                  <pic:blipFill rotWithShape="1">
+                    <a:blip r:embed="rId28"/>
+                    <a:srcRect t="10467"/>
+                    <a:stretch/>
+                  </pic:blipFill>
+                  <pic:spPr bwMode="auto">
+                    <a:xfrm>
+                      <a:off x="0" y="0"/>
+                      <a:ext cx="5633179" cy="2481862"/>
+                    </a:xfrm>
+                    <a:prstGeom prst="rect">
+                      <a:avLst/>
+                    </a:prstGeom>
+                    <a:ln>
+                      <a:noFill/>
+                    </a:ln>
+                    <a:extLst>
+                      <a:ext uri="{53640926-AAD7-44D8-BBD7-CCE9431645EC}">
+                        <a14:shadowObscured xmlns:a14="http://schemas.microsoft.com/office/drawing/2010/main"/>
+                      </a:ext>
+                    </a:extLst>
+                  </pic:spPr>
+                </pic:pic>
+              </a:graphicData>
+            </a:graphic>
+          </wp:inline>
+        </w:drawing>
       </w:r>
     </w:p>
     <w:tbl>
@@ -14486,26 +14499,6 @@
           <w:szCs w:val="24"/>
         </w:rPr>
       </w:pPr>
-      <w:r>
-        <w:rPr>
-          <w:rFonts w:ascii="Times New Roman" w:hAnsi="Times New Roman" w:cs="Times New Roman"/>
-          <w:b/>
-          <w:bCs/>
-          <w:sz w:val="24"/>
-          <w:szCs w:val="24"/>
-        </w:rPr>
-        <w:t xml:space="preserve">Maquetado de </w:t>
-      </w:r>
-      <w:r>
-        <w:rPr>
-          <w:rFonts w:ascii="Times New Roman" w:hAnsi="Times New Roman" w:cs="Times New Roman"/>
-          <w:b/>
-          <w:bCs/>
-          <w:sz w:val="24"/>
-          <w:szCs w:val="24"/>
-        </w:rPr>
-        <w:t>Registro de citas medicas</w:t>
-      </w:r>
     </w:p>
     <w:p>
       <w:pPr>
@@ -14519,92 +14512,75 @@
           <w:szCs w:val="24"/>
         </w:rPr>
       </w:pPr>
+    </w:p>
+    <w:p>
+      <w:pPr>
+        <w:spacing w:line="360" w:lineRule="auto"/>
+        <w:jc w:val="both"/>
+        <w:rPr>
+          <w:rFonts w:ascii="Times New Roman" w:hAnsi="Times New Roman" w:cs="Times New Roman"/>
+          <w:b/>
+          <w:bCs/>
+          <w:sz w:val="24"/>
+          <w:szCs w:val="24"/>
+        </w:rPr>
+      </w:pPr>
+    </w:p>
+    <w:p>
+      <w:pPr>
+        <w:spacing w:line="360" w:lineRule="auto"/>
+        <w:jc w:val="both"/>
+        <w:rPr>
+          <w:rFonts w:ascii="Times New Roman" w:hAnsi="Times New Roman" w:cs="Times New Roman"/>
+          <w:b/>
+          <w:bCs/>
+          <w:sz w:val="24"/>
+          <w:szCs w:val="24"/>
+        </w:rPr>
+      </w:pPr>
+      <w:r>
+        <w:rPr>
+          <w:rFonts w:ascii="Times New Roman" w:hAnsi="Times New Roman" w:cs="Times New Roman"/>
+          <w:b/>
+          <w:bCs/>
+          <w:sz w:val="24"/>
+          <w:szCs w:val="24"/>
+        </w:rPr>
+        <w:lastRenderedPageBreak/>
+        <w:t xml:space="preserve">Maquetado de </w:t>
+      </w:r>
+      <w:r>
+        <w:rPr>
+          <w:rFonts w:ascii="Times New Roman" w:hAnsi="Times New Roman" w:cs="Times New Roman"/>
+          <w:b/>
+          <w:bCs/>
+          <w:sz w:val="24"/>
+          <w:szCs w:val="24"/>
+        </w:rPr>
+        <w:t>Registro de citas medicas</w:t>
+      </w:r>
+    </w:p>
+    <w:p>
+      <w:pPr>
+        <w:spacing w:line="360" w:lineRule="auto"/>
+        <w:jc w:val="both"/>
+        <w:rPr>
+          <w:rFonts w:ascii="Times New Roman" w:hAnsi="Times New Roman" w:cs="Times New Roman"/>
+          <w:b/>
+          <w:bCs/>
+          <w:sz w:val="24"/>
+          <w:szCs w:val="24"/>
+        </w:rPr>
+      </w:pPr>
       <w:r>
         <w:rPr>
           <w:noProof/>
         </w:rPr>
-        <w:lastRenderedPageBreak/>
         <w:drawing>
           <wp:inline distT="0" distB="0" distL="0" distR="0" wp14:anchorId="47001FF3" wp14:editId="7F705D9B">
             <wp:extent cx="5612130" cy="3032760"/>
             <wp:effectExtent l="0" t="0" r="7620" b="0"/>
             <wp:docPr id="27" name="Imagen 27"/>
-            <wp:cNvGraphicFramePr>
-              <a:graphicFrameLocks xmlns:a="http://schemas.openxmlformats.org/drawingml/2006/main" noChangeAspect="1"/>
-            </wp:cNvGraphicFramePr>
-            <a:graphic xmlns:a="http://schemas.openxmlformats.org/drawingml/2006/main">
-              <a:graphicData uri="http://schemas.openxmlformats.org/drawingml/2006/picture">
-                <pic:pic xmlns:pic="http://schemas.openxmlformats.org/drawingml/2006/picture">
-                  <pic:nvPicPr>
-                    <pic:cNvPr id="1" name=""/>
-                    <pic:cNvPicPr/>
-                  </pic:nvPicPr>
-                  <pic:blipFill>
-                    <a:blip r:embed="rId28"/>
-                    <a:stretch>
-                      <a:fillRect/>
-                    </a:stretch>
-                  </pic:blipFill>
-                  <pic:spPr>
-                    <a:xfrm>
-                      <a:off x="0" y="0"/>
-                      <a:ext cx="5612130" cy="3032760"/>
-                    </a:xfrm>
-                    <a:prstGeom prst="rect">
-                      <a:avLst/>
-                    </a:prstGeom>
-                  </pic:spPr>
-                </pic:pic>
-              </a:graphicData>
-            </a:graphic>
-          </wp:inline>
-        </w:drawing>
-      </w:r>
-    </w:p>
-    <w:p>
-      <w:pPr>
-        <w:spacing w:line="360" w:lineRule="auto"/>
-        <w:jc w:val="both"/>
-        <w:rPr>
-          <w:rFonts w:ascii="Times New Roman" w:hAnsi="Times New Roman" w:cs="Times New Roman"/>
-          <w:b/>
-          <w:bCs/>
-          <w:sz w:val="24"/>
-          <w:szCs w:val="24"/>
-        </w:rPr>
-      </w:pPr>
-      <w:r>
-        <w:rPr>
-          <w:rFonts w:ascii="Times New Roman" w:hAnsi="Times New Roman" w:cs="Times New Roman"/>
-          <w:b/>
-          <w:bCs/>
-          <w:sz w:val="24"/>
-          <w:szCs w:val="24"/>
-        </w:rPr>
-        <w:t>Caso de uso Actualización de citas medicas</w:t>
-      </w:r>
-    </w:p>
-    <w:p>
-      <w:pPr>
-        <w:spacing w:line="360" w:lineRule="auto"/>
-        <w:jc w:val="both"/>
-        <w:rPr>
-          <w:rFonts w:ascii="Times New Roman" w:hAnsi="Times New Roman" w:cs="Times New Roman"/>
-          <w:b/>
-          <w:bCs/>
-          <w:sz w:val="24"/>
-          <w:szCs w:val="24"/>
-        </w:rPr>
-      </w:pPr>
-      <w:r>
-        <w:rPr>
-          <w:noProof/>
-        </w:rPr>
-        <w:drawing>
-          <wp:inline distT="0" distB="0" distL="0" distR="0" wp14:anchorId="651C3156" wp14:editId="0197770E">
-            <wp:extent cx="5612130" cy="2575560"/>
-            <wp:effectExtent l="0" t="0" r="7620" b="0"/>
-            <wp:docPr id="3" name="Imagen 3"/>
             <wp:cNvGraphicFramePr>
               <a:graphicFrameLocks xmlns:a="http://schemas.openxmlformats.org/drawingml/2006/main" noChangeAspect="1"/>
             </wp:cNvGraphicFramePr>
@@ -14624,11 +14600,94 @@
                   <pic:spPr>
                     <a:xfrm>
                       <a:off x="0" y="0"/>
-                      <a:ext cx="5612130" cy="2575560"/>
+                      <a:ext cx="5612130" cy="3032760"/>
                     </a:xfrm>
                     <a:prstGeom prst="rect">
                       <a:avLst/>
                     </a:prstGeom>
+                  </pic:spPr>
+                </pic:pic>
+              </a:graphicData>
+            </a:graphic>
+          </wp:inline>
+        </w:drawing>
+      </w:r>
+    </w:p>
+    <w:p>
+      <w:pPr>
+        <w:spacing w:line="360" w:lineRule="auto"/>
+        <w:jc w:val="both"/>
+        <w:rPr>
+          <w:rFonts w:ascii="Times New Roman" w:hAnsi="Times New Roman" w:cs="Times New Roman"/>
+          <w:b/>
+          <w:bCs/>
+          <w:sz w:val="24"/>
+          <w:szCs w:val="24"/>
+        </w:rPr>
+      </w:pPr>
+      <w:r>
+        <w:rPr>
+          <w:rFonts w:ascii="Times New Roman" w:hAnsi="Times New Roman" w:cs="Times New Roman"/>
+          <w:b/>
+          <w:bCs/>
+          <w:sz w:val="24"/>
+          <w:szCs w:val="24"/>
+        </w:rPr>
+        <w:t>Caso de uso Actualización de citas medicas</w:t>
+      </w:r>
+    </w:p>
+    <w:p>
+      <w:pPr>
+        <w:spacing w:line="360" w:lineRule="auto"/>
+        <w:jc w:val="center"/>
+        <w:rPr>
+          <w:rFonts w:ascii="Times New Roman" w:hAnsi="Times New Roman" w:cs="Times New Roman"/>
+          <w:b/>
+          <w:bCs/>
+          <w:sz w:val="24"/>
+          <w:szCs w:val="24"/>
+        </w:rPr>
+      </w:pPr>
+      <w:r>
+        <w:rPr>
+          <w:noProof/>
+        </w:rPr>
+        <w:drawing>
+          <wp:inline distT="0" distB="0" distL="0" distR="0" wp14:anchorId="445F0480" wp14:editId="26A0BF3A">
+            <wp:extent cx="4850765" cy="2332495"/>
+            <wp:effectExtent l="0" t="0" r="6985" b="0"/>
+            <wp:docPr id="32" name="Imagen 32"/>
+            <wp:cNvGraphicFramePr>
+              <a:graphicFrameLocks xmlns:a="http://schemas.openxmlformats.org/drawingml/2006/main" noChangeAspect="1"/>
+            </wp:cNvGraphicFramePr>
+            <a:graphic xmlns:a="http://schemas.openxmlformats.org/drawingml/2006/main">
+              <a:graphicData uri="http://schemas.openxmlformats.org/drawingml/2006/picture">
+                <pic:pic xmlns:pic="http://schemas.openxmlformats.org/drawingml/2006/picture">
+                  <pic:nvPicPr>
+                    <pic:cNvPr id="1" name=""/>
+                    <pic:cNvPicPr/>
+                  </pic:nvPicPr>
+                  <pic:blipFill rotWithShape="1">
+                    <a:blip r:embed="rId30"/>
+                    <a:srcRect t="10387" r="2029" b="7105"/>
+                    <a:stretch/>
+                  </pic:blipFill>
+                  <pic:spPr bwMode="auto">
+                    <a:xfrm>
+                      <a:off x="0" y="0"/>
+                      <a:ext cx="4855264" cy="2334658"/>
+                    </a:xfrm>
+                    <a:prstGeom prst="rect">
+                      <a:avLst/>
+                    </a:prstGeom>
+                    <a:ln>
+                      <a:noFill/>
+                    </a:ln>
+                    <a:extLst>
+                      <a:ext uri="{53640926-AAD7-44D8-BBD7-CCE9431645EC}">
+                        <a14:shadowObscured xmlns:a14="http://schemas.microsoft.com/office/drawing/2010/main"/>
+                      </a:ext>
+                    </a:extLst>
                   </pic:spPr>
                 </pic:pic>
               </a:graphicData>
@@ -15174,41 +15233,10 @@
         <w:jc w:val="both"/>
         <w:rPr>
           <w:rFonts w:ascii="Times New Roman" w:hAnsi="Times New Roman" w:cs="Times New Roman"/>
-          <w:b/>
-          <w:bCs/>
           <w:sz w:val="24"/>
           <w:szCs w:val="24"/>
         </w:rPr>
       </w:pPr>
-      <w:r>
-        <w:rPr>
-          <w:rFonts w:ascii="Times New Roman" w:hAnsi="Times New Roman" w:cs="Times New Roman"/>
-          <w:b/>
-          <w:bCs/>
-          <w:sz w:val="24"/>
-          <w:szCs w:val="24"/>
-        </w:rPr>
-        <w:t>Caso de uso Verificar citas planificadas</w:t>
-      </w:r>
-    </w:p>
-    <w:p>
-      <w:pPr>
-        <w:spacing w:line="360" w:lineRule="auto"/>
-        <w:jc w:val="both"/>
-        <w:rPr>
-          <w:rFonts w:ascii="Times New Roman" w:hAnsi="Times New Roman" w:cs="Times New Roman"/>
-          <w:sz w:val="24"/>
-          <w:szCs w:val="24"/>
-        </w:rPr>
-      </w:pPr>
-      <w:r>
-        <w:rPr>
-          <w:rFonts w:ascii="Times New Roman" w:hAnsi="Times New Roman" w:cs="Times New Roman"/>
-          <w:sz w:val="24"/>
-          <w:szCs w:val="24"/>
-        </w:rPr>
-        <w:t>En esta tabla se especifica la historia de usuario de Verificar citas planificadas de la aplicación web.</w:t>
-      </w:r>
     </w:p>
     <w:tbl>
       <w:tblPr>
@@ -15767,10 +15795,10 @@
           <w:noProof/>
         </w:rPr>
         <w:drawing>
-          <wp:inline distT="0" distB="0" distL="0" distR="0" wp14:anchorId="7538761D" wp14:editId="4D9860C2">
-            <wp:extent cx="5440680" cy="2468880"/>
-            <wp:effectExtent l="0" t="0" r="7620" b="7620"/>
-            <wp:docPr id="13" name="Imagen 13"/>
+          <wp:inline distT="0" distB="0" distL="0" distR="0" wp14:anchorId="4406B7EC" wp14:editId="2534830D">
+            <wp:extent cx="3795709" cy="2053526"/>
+            <wp:effectExtent l="0" t="0" r="0" b="4445"/>
+            <wp:docPr id="30" name="Imagen 30"/>
             <wp:cNvGraphicFramePr>
               <a:graphicFrameLocks xmlns:a="http://schemas.openxmlformats.org/drawingml/2006/main" noChangeAspect="1"/>
             </wp:cNvGraphicFramePr>
@@ -15782,14 +15810,14 @@
                     <pic:cNvPicPr/>
                   </pic:nvPicPr>
                   <pic:blipFill rotWithShape="1">
-                    <a:blip r:embed="rId30"/>
-                    <a:srcRect t="11569" r="3055"/>
+                    <a:blip r:embed="rId31"/>
+                    <a:srcRect l="2112" t="12849" r="3822" b="5102"/>
                     <a:stretch/>
                   </pic:blipFill>
                   <pic:spPr bwMode="auto">
                     <a:xfrm>
                       <a:off x="0" y="0"/>
-                      <a:ext cx="5440680" cy="2468880"/>
+                      <a:ext cx="3821534" cy="2067498"/>
                     </a:xfrm>
                     <a:prstGeom prst="rect">
                       <a:avLst/>
@@ -16385,7 +16413,7 @@
                     <pic:cNvPicPr/>
                   </pic:nvPicPr>
                   <pic:blipFill>
-                    <a:blip r:embed="rId31"/>
+                    <a:blip r:embed="rId32"/>
                     <a:stretch>
                       <a:fillRect/>
                     </a:stretch>
@@ -16455,10 +16483,10 @@
           <w:noProof/>
         </w:rPr>
         <w:drawing>
-          <wp:inline distT="0" distB="0" distL="0" distR="0" wp14:anchorId="235A4A30" wp14:editId="04509031">
-            <wp:extent cx="5478780" cy="2514600"/>
-            <wp:effectExtent l="0" t="0" r="7620" b="0"/>
-            <wp:docPr id="8" name="Imagen 8"/>
+          <wp:inline distT="0" distB="0" distL="0" distR="0" wp14:anchorId="60CE5BA3" wp14:editId="02F908FC">
+            <wp:extent cx="4609303" cy="2417736"/>
+            <wp:effectExtent l="0" t="0" r="1270" b="1905"/>
+            <wp:docPr id="31" name="Imagen 31"/>
             <wp:cNvGraphicFramePr>
               <a:graphicFrameLocks xmlns:a="http://schemas.openxmlformats.org/drawingml/2006/main" noChangeAspect="1"/>
             </wp:cNvGraphicFramePr>
@@ -16470,14 +16498,14 @@
                     <pic:cNvPicPr/>
                   </pic:nvPicPr>
                   <pic:blipFill rotWithShape="1">
-                    <a:blip r:embed="rId32"/>
-                    <a:srcRect t="6694" r="2376" b="4243"/>
+                    <a:blip r:embed="rId33"/>
+                    <a:srcRect t="17851"/>
                     <a:stretch/>
                   </pic:blipFill>
                   <pic:spPr bwMode="auto">
                     <a:xfrm>
                       <a:off x="0" y="0"/>
-                      <a:ext cx="5478780" cy="2514600"/>
+                      <a:ext cx="4616697" cy="2421614"/>
                     </a:xfrm>
                     <a:prstGeom prst="rect">
                       <a:avLst/>
@@ -17048,7 +17076,7 @@
                     <pic:cNvPicPr/>
                   </pic:nvPicPr>
                   <pic:blipFill>
-                    <a:blip r:embed="rId33"/>
+                    <a:blip r:embed="rId34"/>
                     <a:stretch>
                       <a:fillRect/>
                     </a:stretch>
@@ -17123,10 +17151,10 @@
           <w:noProof/>
         </w:rPr>
         <w:drawing>
-          <wp:inline distT="0" distB="0" distL="0" distR="0" wp14:anchorId="39A82DEA" wp14:editId="71608E60">
-            <wp:extent cx="5490210" cy="2148840"/>
-            <wp:effectExtent l="0" t="0" r="0" b="3810"/>
-            <wp:docPr id="29" name="Imagen 29"/>
+          <wp:inline distT="0" distB="0" distL="0" distR="0" wp14:anchorId="4FAED1E2" wp14:editId="4120B570">
+            <wp:extent cx="4688205" cy="2200759"/>
+            <wp:effectExtent l="0" t="0" r="0" b="9525"/>
+            <wp:docPr id="36" name="Imagen 36"/>
             <wp:cNvGraphicFramePr>
               <a:graphicFrameLocks xmlns:a="http://schemas.openxmlformats.org/drawingml/2006/main" noChangeAspect="1"/>
             </wp:cNvGraphicFramePr>
@@ -17138,14 +17166,14 @@
                     <pic:cNvPicPr/>
                   </pic:nvPicPr>
                   <pic:blipFill rotWithShape="1">
-                    <a:blip r:embed="rId34"/>
-                    <a:srcRect l="2172" t="11258"/>
+                    <a:blip r:embed="rId35"/>
+                    <a:srcRect t="7153" r="2531"/>
                     <a:stretch/>
                   </pic:blipFill>
                   <pic:spPr bwMode="auto">
                     <a:xfrm>
                       <a:off x="0" y="0"/>
-                      <a:ext cx="5490210" cy="2148840"/>
+                      <a:ext cx="4699562" cy="2206090"/>
                     </a:xfrm>
                     <a:prstGeom prst="rect">
                       <a:avLst/>
@@ -17164,70 +17192,6 @@
             </a:graphic>
           </wp:inline>
         </w:drawing>
-      </w:r>
-    </w:p>
-    <w:p>
-      <w:pPr>
-        <w:spacing w:line="360" w:lineRule="auto"/>
-        <w:jc w:val="both"/>
-        <w:rPr>
-          <w:rFonts w:ascii="Times New Roman" w:hAnsi="Times New Roman" w:cs="Times New Roman"/>
-          <w:sz w:val="24"/>
-          <w:szCs w:val="24"/>
-        </w:rPr>
-      </w:pPr>
-      <w:r>
-        <w:rPr>
-          <w:rFonts w:ascii="Times New Roman" w:hAnsi="Times New Roman" w:cs="Times New Roman"/>
-          <w:sz w:val="24"/>
-          <w:szCs w:val="24"/>
-          <w:highlight w:val="yellow"/>
-        </w:rPr>
-        <w:t xml:space="preserve">En </w:t>
-      </w:r>
-      <w:r>
-        <w:rPr>
-          <w:rFonts w:ascii="Times New Roman" w:hAnsi="Times New Roman" w:cs="Times New Roman"/>
-          <w:sz w:val="24"/>
-          <w:szCs w:val="24"/>
-          <w:highlight w:val="yellow"/>
-        </w:rPr>
-        <w:t>la tab</w:t>
-      </w:r>
-      <w:r>
-        <w:rPr>
-          <w:rFonts w:ascii="Times New Roman" w:hAnsi="Times New Roman" w:cs="Times New Roman"/>
-          <w:sz w:val="24"/>
-          <w:szCs w:val="24"/>
-          <w:highlight w:val="yellow"/>
-        </w:rPr>
-        <w:t>la</w:t>
-      </w:r>
-      <w:r>
-        <w:rPr>
-          <w:rFonts w:ascii="Times New Roman" w:hAnsi="Times New Roman" w:cs="Times New Roman"/>
-          <w:sz w:val="24"/>
-          <w:szCs w:val="24"/>
-          <w:highlight w:val="yellow"/>
-        </w:rPr>
-        <w:t xml:space="preserve"> se presenta la historia de usuario de Actualizar datos de una especialidad </w:t>
-      </w:r>
-      <w:r>
-        <w:rPr>
-          <w:rFonts w:ascii="Times New Roman" w:hAnsi="Times New Roman" w:cs="Times New Roman"/>
-          <w:sz w:val="24"/>
-          <w:szCs w:val="24"/>
-          <w:highlight w:val="yellow"/>
-        </w:rPr>
-        <w:t>de la aplicación web.</w:t>
-      </w:r>
-      <w:r>
-        <w:rPr>
-          <w:rFonts w:ascii="Times New Roman" w:hAnsi="Times New Roman" w:cs="Times New Roman"/>
-          <w:sz w:val="24"/>
-          <w:szCs w:val="24"/>
-        </w:rPr>
-        <w:t xml:space="preserve"> </w:t>
       </w:r>
     </w:p>
     <w:tbl>
@@ -17708,34 +17672,6 @@
           <w:szCs w:val="24"/>
         </w:rPr>
       </w:pPr>
-      <w:r>
-        <w:rPr>
-          <w:rFonts w:ascii="Times New Roman" w:hAnsi="Times New Roman" w:cs="Times New Roman"/>
-          <w:b/>
-          <w:bCs/>
-          <w:sz w:val="24"/>
-          <w:szCs w:val="24"/>
-        </w:rPr>
-        <w:t>Maquetado de</w:t>
-      </w:r>
-      <w:r>
-        <w:rPr>
-          <w:rFonts w:ascii="Times New Roman" w:hAnsi="Times New Roman" w:cs="Times New Roman"/>
-          <w:sz w:val="24"/>
-          <w:szCs w:val="24"/>
-        </w:rPr>
-        <w:t xml:space="preserve"> </w:t>
-      </w:r>
-      <w:r>
-        <w:rPr>
-          <w:rFonts w:ascii="Times New Roman" w:hAnsi="Times New Roman" w:cs="Times New Roman"/>
-          <w:b/>
-          <w:bCs/>
-          <w:sz w:val="24"/>
-          <w:szCs w:val="24"/>
-        </w:rPr>
-        <w:t>Actualizar datos de una especialidad</w:t>
-      </w:r>
     </w:p>
     <w:p>
       <w:pPr>
@@ -17749,6 +17685,87 @@
           <w:szCs w:val="24"/>
         </w:rPr>
       </w:pPr>
+    </w:p>
+    <w:p>
+      <w:pPr>
+        <w:spacing w:line="360" w:lineRule="auto"/>
+        <w:jc w:val="both"/>
+        <w:rPr>
+          <w:rFonts w:ascii="Times New Roman" w:hAnsi="Times New Roman" w:cs="Times New Roman"/>
+          <w:b/>
+          <w:bCs/>
+          <w:sz w:val="24"/>
+          <w:szCs w:val="24"/>
+        </w:rPr>
+      </w:pPr>
+    </w:p>
+    <w:p>
+      <w:pPr>
+        <w:spacing w:line="360" w:lineRule="auto"/>
+        <w:jc w:val="both"/>
+        <w:rPr>
+          <w:rFonts w:ascii="Times New Roman" w:hAnsi="Times New Roman" w:cs="Times New Roman"/>
+          <w:b/>
+          <w:bCs/>
+          <w:sz w:val="24"/>
+          <w:szCs w:val="24"/>
+        </w:rPr>
+      </w:pPr>
+    </w:p>
+    <w:p>
+      <w:pPr>
+        <w:spacing w:line="360" w:lineRule="auto"/>
+        <w:jc w:val="both"/>
+        <w:rPr>
+          <w:rFonts w:ascii="Times New Roman" w:hAnsi="Times New Roman" w:cs="Times New Roman"/>
+          <w:b/>
+          <w:bCs/>
+          <w:sz w:val="24"/>
+          <w:szCs w:val="24"/>
+        </w:rPr>
+      </w:pPr>
+      <w:r>
+        <w:rPr>
+          <w:rFonts w:ascii="Times New Roman" w:hAnsi="Times New Roman" w:cs="Times New Roman"/>
+          <w:b/>
+          <w:bCs/>
+          <w:sz w:val="24"/>
+          <w:szCs w:val="24"/>
+        </w:rPr>
+        <w:lastRenderedPageBreak/>
+        <w:t>Maquetado de</w:t>
+      </w:r>
+      <w:r>
+        <w:rPr>
+          <w:rFonts w:ascii="Times New Roman" w:hAnsi="Times New Roman" w:cs="Times New Roman"/>
+          <w:sz w:val="24"/>
+          <w:szCs w:val="24"/>
+        </w:rPr>
+        <w:t xml:space="preserve"> </w:t>
+      </w:r>
+      <w:r>
+        <w:rPr>
+          <w:rFonts w:ascii="Times New Roman" w:hAnsi="Times New Roman" w:cs="Times New Roman"/>
+          <w:b/>
+          <w:bCs/>
+          <w:sz w:val="24"/>
+          <w:szCs w:val="24"/>
+        </w:rPr>
+        <w:t>Actualizar datos de una especialidad</w:t>
+      </w:r>
+    </w:p>
+    <w:p>
+      <w:pPr>
+        <w:spacing w:line="360" w:lineRule="auto"/>
+        <w:jc w:val="both"/>
+        <w:rPr>
+          <w:rFonts w:ascii="Times New Roman" w:hAnsi="Times New Roman" w:cs="Times New Roman"/>
+          <w:b/>
+          <w:bCs/>
+          <w:sz w:val="24"/>
+          <w:szCs w:val="24"/>
+        </w:rPr>
+      </w:pPr>
       <w:r>
         <w:rPr>
           <w:rFonts w:ascii="Times New Roman" w:hAnsi="Times New Roman" w:cs="Times New Roman"/>
@@ -17756,7 +17773,6 @@
           <w:sz w:val="24"/>
           <w:szCs w:val="24"/>
         </w:rPr>
-        <w:lastRenderedPageBreak/>
         <w:drawing>
           <wp:inline distT="0" distB="0" distL="0" distR="0" wp14:anchorId="120BFE62" wp14:editId="11112346">
             <wp:extent cx="5669280" cy="2628900"/>
@@ -17773,7 +17789,7 @@
                     <pic:cNvPicPr/>
                   </pic:nvPicPr>
                   <pic:blipFill rotWithShape="1">
-                    <a:blip r:embed="rId35"/>
+                    <a:blip r:embed="rId36"/>
                     <a:srcRect b="16497"/>
                     <a:stretch/>
                   </pic:blipFill>
@@ -17841,10 +17857,10 @@
           <w:noProof/>
         </w:rPr>
         <w:drawing>
-          <wp:inline distT="0" distB="0" distL="0" distR="0" wp14:anchorId="2B0770D4" wp14:editId="1F332376">
-            <wp:extent cx="5334000" cy="2255520"/>
+          <wp:inline distT="0" distB="0" distL="0" distR="0" wp14:anchorId="5AB9E354" wp14:editId="2D998444">
+            <wp:extent cx="4770755" cy="1945038"/>
             <wp:effectExtent l="0" t="0" r="0" b="0"/>
-            <wp:docPr id="28" name="Imagen 28"/>
+            <wp:docPr id="35" name="Imagen 35"/>
             <wp:cNvGraphicFramePr>
               <a:graphicFrameLocks xmlns:a="http://schemas.openxmlformats.org/drawingml/2006/main" noChangeAspect="1"/>
             </wp:cNvGraphicFramePr>
@@ -17856,14 +17872,14 @@
                     <pic:cNvPicPr/>
                   </pic:nvPicPr>
                   <pic:blipFill rotWithShape="1">
-                    <a:blip r:embed="rId36"/>
-                    <a:srcRect t="20322" r="4956" b="7203"/>
+                    <a:blip r:embed="rId37"/>
+                    <a:srcRect t="15372" b="5395"/>
                     <a:stretch/>
                   </pic:blipFill>
                   <pic:spPr bwMode="auto">
                     <a:xfrm>
                       <a:off x="0" y="0"/>
-                      <a:ext cx="5334000" cy="2255520"/>
+                      <a:ext cx="4780593" cy="1949049"/>
                     </a:xfrm>
                     <a:prstGeom prst="rect">
                       <a:avLst/>
@@ -17882,43 +17898,6 @@
             </a:graphic>
           </wp:inline>
         </w:drawing>
-      </w:r>
-    </w:p>
-    <w:p>
-      <w:pPr>
-        <w:spacing w:line="360" w:lineRule="auto"/>
-        <w:jc w:val="both"/>
-        <w:rPr>
-          <w:rFonts w:ascii="Times New Roman" w:hAnsi="Times New Roman" w:cs="Times New Roman"/>
-          <w:sz w:val="24"/>
-          <w:szCs w:val="24"/>
-        </w:rPr>
-      </w:pPr>
-      <w:r>
-        <w:rPr>
-          <w:rFonts w:ascii="Times New Roman" w:hAnsi="Times New Roman" w:cs="Times New Roman"/>
-          <w:sz w:val="24"/>
-          <w:szCs w:val="24"/>
-          <w:highlight w:val="yellow"/>
-        </w:rPr>
-        <w:t xml:space="preserve">En la siguiente tabla se presenta la historia de usuario </w:t>
-      </w:r>
-      <w:r>
-        <w:rPr>
-          <w:rFonts w:ascii="Times New Roman" w:hAnsi="Times New Roman" w:cs="Times New Roman"/>
-          <w:sz w:val="24"/>
-          <w:szCs w:val="24"/>
-          <w:highlight w:val="yellow"/>
-        </w:rPr>
-        <w:t>Actualizar datos de un médico especialista de la aplicación web.</w:t>
-      </w:r>
-      <w:r>
-        <w:rPr>
-          <w:rFonts w:ascii="Times New Roman" w:hAnsi="Times New Roman" w:cs="Times New Roman"/>
-          <w:sz w:val="24"/>
-          <w:szCs w:val="24"/>
-        </w:rPr>
-        <w:t xml:space="preserve"> </w:t>
       </w:r>
     </w:p>
     <w:tbl>
@@ -18269,7 +18248,6 @@
                 <w:sz w:val="24"/>
                 <w:szCs w:val="24"/>
               </w:rPr>
-              <w:lastRenderedPageBreak/>
               <w:t xml:space="preserve">Programador responsable: </w:t>
             </w:r>
             <w:proofErr w:type="spellStart"/>
@@ -18318,6 +18296,7 @@
                 <w:sz w:val="24"/>
                 <w:szCs w:val="24"/>
               </w:rPr>
+              <w:lastRenderedPageBreak/>
               <w:t>Descripción:</w:t>
             </w:r>
           </w:p>
@@ -18462,7 +18441,7 @@
                     <pic:cNvPicPr/>
                   </pic:nvPicPr>
                   <pic:blipFill>
-                    <a:blip r:embed="rId37"/>
+                    <a:blip r:embed="rId38"/>
                     <a:stretch>
                       <a:fillRect/>
                     </a:stretch>
@@ -18677,7 +18656,6 @@
                 <w:sz w:val="24"/>
                 <w:szCs w:val="24"/>
               </w:rPr>
-              <w:lastRenderedPageBreak/>
               <w:t xml:space="preserve">Nombre historia: </w:t>
             </w:r>
             <w:bookmarkStart w:id="12" w:name="_Hlk42428837"/>
@@ -18721,6 +18699,7 @@
                 <w:sz w:val="24"/>
                 <w:szCs w:val="24"/>
               </w:rPr>
+              <w:lastRenderedPageBreak/>
               <w:t xml:space="preserve">Prioridad en negocio:  </w:t>
             </w:r>
             <w:r>
@@ -19847,7 +19826,6 @@
                 <w:color w:val="000000" w:themeColor="text1"/>
                 <w:lang w:val="es-ES"/>
               </w:rPr>
-              <w:lastRenderedPageBreak/>
               <w:t>H005</w:t>
             </w:r>
           </w:p>
@@ -19961,6 +19939,7 @@
                 <w:color w:val="000000" w:themeColor="text1"/>
                 <w:lang w:val="es-ES"/>
               </w:rPr>
+              <w:lastRenderedPageBreak/>
               <w:t>H006</w:t>
             </w:r>
           </w:p>

</xml_diff>